<commit_message>
Added Research and References
</commit_message>
<xml_diff>
--- a/literatureReview.docx
+++ b/literatureReview.docx
@@ -818,51 +818,22 @@
     </w:p>
     <w:p>
       <w:pPr>
-        <w:pStyle w:val="PARAGRAPHnoindent"/>
-        <w:rPr>
-          <w:color w:val="000000"/>
-        </w:rPr>
-      </w:pPr>
-      <w:r>
-        <w:rPr>
-          <w:color w:val="000000"/>
-        </w:rPr>
-        <w:t>Detailed submission guidelines can be found on the author resources Web pages. Author resource guidelines are specific to each journal, so please be sure to refer to the correct journal when seeking information. All authors are responsible for understanding these guidelines before submitting their manuscript. For further information on both submission</w:t>
-      </w:r>
-      <w:r>
-        <w:rPr>
-          <w:color w:val="000000"/>
-        </w:rPr>
-        <w:t xml:space="preserve"> guidelines</w:t>
-      </w:r>
-      <w:r>
-        <w:rPr>
-          <w:color w:val="000000"/>
-        </w:rPr>
-        <w:t>, authors are strongly encouraged to refer to</w:t>
-      </w:r>
-      <w:r>
-        <w:rPr>
-          <w:rStyle w:val="Url"/>
-          <w:color w:val="FF0000"/>
-        </w:rPr>
-        <w:t xml:space="preserve"> </w:t>
-      </w:r>
-      <w:hyperlink r:id="rId15" w:history="1">
-        <w:r>
-          <w:rPr>
-            <w:rStyle w:val="Hyperlink"/>
-            <w:color w:val="1F497D" w:themeColor="text2"/>
-          </w:rPr>
-          <w:t>http://www.computer.org/portal/web/peerreviewjournals/author</w:t>
-        </w:r>
-      </w:hyperlink>
-      <w:r>
-        <w:rPr>
-          <w:rStyle w:val="Url"/>
-          <w:color w:val="000000"/>
-        </w:rPr>
-        <w:t>.</w:t>
+        <w:pStyle w:val="Heading2"/>
+        <w:rPr>
+          <w:rFonts w:ascii="Palatino" w:hAnsi="Palatino"/>
+          <w:b w:val="0"/>
+          <w:color w:val="000000"/>
+          <w:sz w:val="19"/>
+        </w:rPr>
+      </w:pPr>
+      <w:r>
+        <w:rPr>
+          <w:rFonts w:ascii="Palatino" w:hAnsi="Palatino"/>
+          <w:b w:val="0"/>
+          <w:color w:val="000000"/>
+          <w:sz w:val="19"/>
+        </w:rPr>
+        <w:t>While this trend is expected to continue in 5G wireless systems, there are strong indications, that 5G will not only be “4G, but faster”, but will also feature at least two new operating modes:</w:t>
       </w:r>
     </w:p>
     <w:p>
@@ -870,6 +841,27 @@
         <w:pStyle w:val="Heading2"/>
         <w:ind w:left="0" w:firstLine="0"/>
         <w:rPr>
+          <w:rFonts w:ascii="Palatino" w:hAnsi="Palatino"/>
+          <w:b w:val="0"/>
+          <w:color w:val="000000"/>
+          <w:sz w:val="19"/>
+        </w:rPr>
+      </w:pPr>
+      <w:r>
+        <w:rPr>
+          <w:rFonts w:ascii="Palatino" w:hAnsi="Palatino"/>
+          <w:b w:val="0"/>
+          <w:color w:val="000000"/>
+          <w:sz w:val="19"/>
+        </w:rPr>
+        <w:t>Ultra-Reliable Communication (URC): This is an operation mode not present in today’s cellular wireless systems and refers to provision of certain level of communication service almost 100 percent of the time Massive   M2M   (Machine-to-Machine)   Communication(MMC): This mode already emerges as an extension of the 4G LTE systems  and refers to support of a massive number(tens of thousands) machines in a given area.</w:t>
+      </w:r>
+    </w:p>
+    <w:p>
+      <w:pPr>
+        <w:pStyle w:val="Heading2"/>
+        <w:ind w:left="0" w:firstLine="0"/>
+        <w:rPr>
           <w:color w:val="000000"/>
         </w:rPr>
       </w:pPr>
@@ -888,6 +880,335 @@
     </w:p>
     <w:p>
       <w:pPr>
+        <w:pStyle w:val="PARAGRAPH"/>
+        <w:rPr>
+          <w:color w:val="000000"/>
+        </w:rPr>
+      </w:pPr>
+      <w:r>
+        <w:rPr>
+          <w:color w:val="000000"/>
+        </w:rPr>
+        <w:t xml:space="preserve">While the LTE-based 4G networks are the standard in </w:t>
+      </w:r>
+      <w:proofErr w:type="spellStart"/>
+      <w:r>
+        <w:rPr>
+          <w:color w:val="000000"/>
+        </w:rPr>
+        <w:t>todays</w:t>
+      </w:r>
+      <w:proofErr w:type="spellEnd"/>
+      <w:r>
+        <w:rPr>
+          <w:color w:val="000000"/>
+        </w:rPr>
+        <w:t xml:space="preserve"> world, 5G networks haven't yet been introduced, so it is difficult to directly compare the two.</w:t>
+      </w:r>
+    </w:p>
+    <w:p>
+      <w:pPr>
+        <w:pStyle w:val="PARAGRAPH"/>
+        <w:rPr>
+          <w:color w:val="000000"/>
+        </w:rPr>
+      </w:pPr>
+      <w:r>
+        <w:rPr>
+          <w:color w:val="000000"/>
+        </w:rPr>
+        <w:t>Wireless networks up to 4G focused on the availability of raw bandwidth, while 5G is focusing on providing pervasive connectivity for fast and accessible Internet for users no matter where they are in the world.</w:t>
+      </w:r>
+    </w:p>
+    <w:p>
+      <w:pPr>
+        <w:pStyle w:val="PARAGRAPH"/>
+        <w:rPr>
+          <w:color w:val="000000"/>
+        </w:rPr>
+      </w:pPr>
+      <w:r>
+        <w:rPr>
+          <w:color w:val="000000"/>
+        </w:rPr>
+        <w:t xml:space="preserve">The 5G networks are not going to be a monolithic network entity and will be built around a combination of </w:t>
+      </w:r>
+    </w:p>
+    <w:p>
+      <w:pPr>
+        <w:pStyle w:val="PARAGRAPH"/>
+        <w:rPr>
+          <w:color w:val="000000"/>
+        </w:rPr>
+      </w:pPr>
+      <w:r>
+        <w:rPr>
+          <w:color w:val="000000"/>
+        </w:rPr>
+        <w:t xml:space="preserve">technologies: 2G, 3G, LTE, LTE-A, Wi-Fi, M2M, etc. In other words, 5G will be designed to support a variety </w:t>
+      </w:r>
+    </w:p>
+    <w:p>
+      <w:pPr>
+        <w:pStyle w:val="PARAGRAPH"/>
+        <w:rPr>
+          <w:color w:val="000000"/>
+        </w:rPr>
+      </w:pPr>
+      <w:r>
+        <w:rPr>
+          <w:color w:val="000000"/>
+        </w:rPr>
+        <w:t xml:space="preserve">of applications such as the IoT, connected wearables, augmented reality and immersive gaming. Unlike its 4G </w:t>
+      </w:r>
+    </w:p>
+    <w:p>
+      <w:pPr>
+        <w:pStyle w:val="PARAGRAPH"/>
+        <w:rPr>
+          <w:color w:val="000000"/>
+        </w:rPr>
+      </w:pPr>
+      <w:r>
+        <w:rPr>
+          <w:color w:val="000000"/>
+        </w:rPr>
+        <w:lastRenderedPageBreak/>
+        <w:t xml:space="preserve">A Comparative Study on 4G and 5G Technology for Wireless Applications counterpart, 5G network will offer the ability to handle a plethora of connected devices and a myriad of traffic </w:t>
+      </w:r>
+    </w:p>
+    <w:p>
+      <w:pPr>
+        <w:pStyle w:val="PARAGRAPH"/>
+        <w:rPr>
+          <w:color w:val="000000"/>
+        </w:rPr>
+      </w:pPr>
+      <w:r>
+        <w:rPr>
+          <w:color w:val="000000"/>
+        </w:rPr>
+        <w:t xml:space="preserve">types. </w:t>
+      </w:r>
+      <w:proofErr w:type="gramStart"/>
+      <w:r>
+        <w:rPr>
+          <w:color w:val="000000"/>
+        </w:rPr>
+        <w:t>For  example</w:t>
+      </w:r>
+      <w:proofErr w:type="gramEnd"/>
+      <w:r>
+        <w:rPr>
+          <w:color w:val="000000"/>
+        </w:rPr>
+        <w:t xml:space="preserve">, 5G  will provide  ultra-high-speed links  for HD video streaming as  well as  low-data-rate </w:t>
+      </w:r>
+    </w:p>
+    <w:p>
+      <w:pPr>
+        <w:pStyle w:val="PARAGRAPH"/>
+        <w:rPr>
+          <w:color w:val="000000"/>
+        </w:rPr>
+      </w:pPr>
+      <w:r>
+        <w:rPr>
+          <w:color w:val="000000"/>
+        </w:rPr>
+        <w:t xml:space="preserve">speeds for sensor networks. </w:t>
+      </w:r>
+    </w:p>
+    <w:p>
+      <w:pPr>
+        <w:pStyle w:val="PARAGRAPH"/>
+        <w:rPr>
+          <w:color w:val="000000"/>
+        </w:rPr>
+      </w:pPr>
+      <w:r>
+        <w:rPr>
+          <w:color w:val="000000"/>
+        </w:rPr>
+        <w:t>d)  The 5</w:t>
+      </w:r>
+      <w:proofErr w:type="gramStart"/>
+      <w:r>
+        <w:rPr>
+          <w:color w:val="000000"/>
+        </w:rPr>
+        <w:t>G  networks</w:t>
+      </w:r>
+      <w:proofErr w:type="gramEnd"/>
+      <w:r>
+        <w:rPr>
+          <w:color w:val="000000"/>
+        </w:rPr>
+        <w:t xml:space="preserve">  will pioneer  new architectures  like  cloud RAN  and  virtual RAN  to  facilitate  a  more </w:t>
+      </w:r>
+    </w:p>
+    <w:p>
+      <w:pPr>
+        <w:pStyle w:val="PARAGRAPH"/>
+        <w:rPr>
+          <w:color w:val="000000"/>
+        </w:rPr>
+      </w:pPr>
+      <w:r>
+        <w:rPr>
+          <w:color w:val="000000"/>
+        </w:rPr>
+        <w:t xml:space="preserve">centralized network establishment </w:t>
+      </w:r>
+      <w:proofErr w:type="gramStart"/>
+      <w:r>
+        <w:rPr>
+          <w:color w:val="000000"/>
+        </w:rPr>
+        <w:t>and  make</w:t>
+      </w:r>
+      <w:proofErr w:type="gramEnd"/>
+      <w:r>
+        <w:rPr>
+          <w:color w:val="000000"/>
+        </w:rPr>
+        <w:t xml:space="preserve"> the best use of server farms through localized data centers at the </w:t>
+      </w:r>
+    </w:p>
+    <w:p>
+      <w:pPr>
+        <w:pStyle w:val="PARAGRAPH"/>
+        <w:rPr>
+          <w:color w:val="000000"/>
+        </w:rPr>
+      </w:pPr>
+      <w:r>
+        <w:rPr>
+          <w:color w:val="000000"/>
+        </w:rPr>
+        <w:t xml:space="preserve">network edges. </w:t>
+      </w:r>
+    </w:p>
+    <w:p>
+      <w:pPr>
+        <w:pStyle w:val="PARAGRAPH"/>
+        <w:rPr>
+          <w:color w:val="000000"/>
+        </w:rPr>
+      </w:pPr>
+      <w:r>
+        <w:rPr>
+          <w:color w:val="000000"/>
+        </w:rPr>
+        <w:t xml:space="preserve">e) Finally, 5G will spearhead the use of cognitive radio techniques to allow the infrastructure to automatically </w:t>
+      </w:r>
+    </w:p>
+    <w:p>
+      <w:pPr>
+        <w:pStyle w:val="PARAGRAPH"/>
+        <w:rPr>
+          <w:color w:val="000000"/>
+        </w:rPr>
+      </w:pPr>
+      <w:r>
+        <w:rPr>
+          <w:color w:val="000000"/>
+        </w:rPr>
+        <w:t xml:space="preserve">decide about </w:t>
+      </w:r>
+      <w:proofErr w:type="gramStart"/>
+      <w:r>
+        <w:rPr>
+          <w:color w:val="000000"/>
+        </w:rPr>
+        <w:t>the  type</w:t>
+      </w:r>
+      <w:proofErr w:type="gramEnd"/>
+      <w:r>
+        <w:rPr>
+          <w:color w:val="000000"/>
+        </w:rPr>
+        <w:t xml:space="preserve"> of channel  to be offered, differentiate between mobile  and fixed objects, and adapt  to </w:t>
+      </w:r>
+    </w:p>
+    <w:p>
+      <w:pPr>
+        <w:pStyle w:val="PARAGRAPH"/>
+        <w:rPr>
+          <w:color w:val="000000"/>
+        </w:rPr>
+      </w:pPr>
+      <w:r>
+        <w:rPr>
+          <w:color w:val="000000"/>
+        </w:rPr>
+        <w:t xml:space="preserve">conditions at a given time. In other words, 5G networks will be able to serve the industrial Internet </w:t>
+      </w:r>
+      <w:proofErr w:type="gramStart"/>
+      <w:r>
+        <w:rPr>
+          <w:color w:val="000000"/>
+        </w:rPr>
+        <w:t>and  social</w:t>
+      </w:r>
+      <w:proofErr w:type="gramEnd"/>
+      <w:r>
+        <w:rPr>
+          <w:color w:val="000000"/>
+        </w:rPr>
+        <w:t xml:space="preserve"> </w:t>
+      </w:r>
+    </w:p>
+    <w:p>
+      <w:pPr>
+        <w:pStyle w:val="PARAGRAPH"/>
+        <w:rPr>
+          <w:color w:val="000000"/>
+        </w:rPr>
+      </w:pPr>
+      <w:r>
+        <w:rPr>
+          <w:color w:val="000000"/>
+        </w:rPr>
+        <w:t>network apps at the same time.</w:t>
+      </w:r>
+      <w:bookmarkStart w:id="0" w:name="_GoBack"/>
+      <w:bookmarkEnd w:id="0"/>
+      <w:r>
+        <w:rPr>
+          <w:color w:val="000000"/>
+        </w:rPr>
+        <w:t>.</w:t>
+      </w:r>
+    </w:p>
+    <w:p>
+      <w:pPr>
+        <w:pStyle w:val="Heading2"/>
+        <w:rPr>
+          <w:color w:val="000000"/>
+        </w:rPr>
+      </w:pPr>
+      <w:r>
+        <w:rPr>
+          <w:color w:val="000000"/>
+        </w:rPr>
+        <w:t>2.3</w:t>
+      </w:r>
+      <w:r>
+        <w:rPr>
+          <w:color w:val="000000"/>
+        </w:rPr>
+        <w:tab/>
+      </w:r>
+      <w:r>
+        <w:rPr>
+          <w:color w:val="000000"/>
+        </w:rPr>
+        <w:t>Effect on IoT</w:t>
+      </w:r>
+    </w:p>
+    <w:p>
+      <w:pPr>
         <w:pStyle w:val="PARAGRAPHnoindent"/>
         <w:rPr>
           <w:color w:val="000000"/>
@@ -897,111 +1218,6 @@
         <w:rPr>
           <w:color w:val="000000"/>
         </w:rPr>
-        <w:t>For papers accepted for publication, it is essential that the electronic version of the manuscript and artwork match the hardcopy exactly! The quality and accuracy of the content of the electronic material submitted is crucial since the content is not recreated, but rather converted into the final published version.</w:t>
-      </w:r>
-    </w:p>
-    <w:p>
-      <w:pPr>
-        <w:pStyle w:val="PARAGRAPH"/>
-        <w:rPr>
-          <w:color w:val="000000"/>
-        </w:rPr>
-      </w:pPr>
-      <w:r>
-        <w:rPr>
-          <w:color w:val="000000"/>
-        </w:rPr>
-        <w:t>All papers in IEEE Computer Society Transactions are edited electronically. A final submission materials check list</w:t>
-      </w:r>
-      <w:r>
-        <w:rPr>
-          <w:color w:val="000000"/>
-        </w:rPr>
-        <w:t>, tr</w:t>
-      </w:r>
-      <w:r>
-        <w:rPr>
-          <w:color w:val="000000"/>
-        </w:rPr>
-        <w:t>ansmission and compression information</w:t>
-      </w:r>
-      <w:r>
-        <w:rPr>
-          <w:color w:val="000000"/>
-        </w:rPr>
-        <w:t>, and</w:t>
-      </w:r>
-      <w:r>
-        <w:rPr>
-          <w:color w:val="000000"/>
-        </w:rPr>
-        <w:t xml:space="preserve"> </w:t>
-      </w:r>
-      <w:r>
-        <w:rPr>
-          <w:color w:val="000000"/>
-        </w:rPr>
-        <w:t>g</w:t>
-      </w:r>
-      <w:r>
-        <w:rPr>
-          <w:color w:val="000000"/>
-        </w:rPr>
-        <w:t xml:space="preserve">eneral publication materials can be found at: </w:t>
-      </w:r>
-      <w:hyperlink r:id="rId16" w:history="1">
-        <w:r>
-          <w:rPr>
-            <w:rStyle w:val="Hyperlink"/>
-            <w:color w:val="1F497D" w:themeColor="text2"/>
-          </w:rPr>
-          <w:t>http://www.computer.org/portal/web/peerreviewjournals/author</w:t>
-        </w:r>
-      </w:hyperlink>
-      <w:r>
-        <w:rPr>
-          <w:color w:val="000000"/>
-        </w:rPr>
-        <w:t>.</w:t>
-      </w:r>
-    </w:p>
-    <w:p>
-      <w:pPr>
-        <w:pStyle w:val="Heading2"/>
-        <w:rPr>
-          <w:color w:val="000000"/>
-        </w:rPr>
-      </w:pPr>
-      <w:r>
-        <w:rPr>
-          <w:color w:val="000000"/>
-        </w:rPr>
-        <w:t>2.3</w:t>
-      </w:r>
-      <w:r>
-        <w:rPr>
-          <w:color w:val="000000"/>
-        </w:rPr>
-        <w:tab/>
-      </w:r>
-      <w:r>
-        <w:rPr>
-          <w:color w:val="000000"/>
-        </w:rPr>
-        <w:t>Effect on IoT</w:t>
-      </w:r>
-    </w:p>
-    <w:p>
-      <w:pPr>
-        <w:pStyle w:val="PARAGRAPHnoindent"/>
-        <w:rPr>
-          <w:color w:val="000000"/>
-        </w:rPr>
-      </w:pPr>
-      <w:r>
-        <w:rPr>
-          <w:color w:val="000000"/>
-        </w:rPr>
         <w:t xml:space="preserve">All tables and figures will be processed as images. </w:t>
       </w:r>
       <w:r>
@@ -1015,14 +1231,7 @@
         <w:rPr>
           <w:color w:val="000000"/>
         </w:rPr>
-        <w:t xml:space="preserve">ave them to a file in PostScript (PS) or Encapsulated PostScript (EPS) formats. Use a separate file for each image. File </w:t>
-      </w:r>
-      <w:r>
-        <w:rPr>
-          <w:color w:val="000000"/>
-        </w:rPr>
-        <w:lastRenderedPageBreak/>
-        <w:t>names should be of the form “fig1.ps” or “fig2.eps.”</w:t>
+        <w:t>ave them to a file in PostScript (PS) or Encapsulated PostScript (EPS) formats. Use a separate file for each image. File names should be of the form “fig1.ps” or “fig2.eps.”</w:t>
       </w:r>
     </w:p>
     <w:p>
@@ -1048,7 +1257,7 @@
         </w:rPr>
         <w:t xml:space="preserve"> table files for final submission, please go to </w:t>
       </w:r>
-      <w:hyperlink r:id="rId17" w:anchor="figures" w:history="1">
+      <w:hyperlink r:id="rId15" w:anchor="figures" w:history="1">
         <w:r>
           <w:rPr>
             <w:rStyle w:val="Hyperlink"/>
@@ -1076,7 +1285,7 @@
         </w:rPr>
         <w:t xml:space="preserve"> </w:t>
       </w:r>
-      <w:hyperlink r:id="rId18" w:history="1">
+      <w:hyperlink r:id="rId16" w:history="1">
         <w:r>
           <w:rPr>
             <w:rStyle w:val="Hyperlink"/>
@@ -1340,13 +1549,19 @@
         <w:rPr>
           <w:spacing w:val="-4"/>
         </w:rPr>
-        <w:t>online as supplemental material</w:t>
-      </w:r>
-      <w:r>
-        <w:rPr>
-          <w:color w:val="000000"/>
+        <w:t xml:space="preserve">online as supplemental </w:t>
+      </w:r>
+      <w:r>
+        <w:rPr>
           <w:spacing w:val="-4"/>
         </w:rPr>
+        <w:t>material</w:t>
+      </w:r>
+      <w:r>
+        <w:rPr>
+          <w:color w:val="000000"/>
+          <w:spacing w:val="-4"/>
+        </w:rPr>
         <w:t>. In the event multiple appendices are required, they will be labeled “Appendix A,” “Appendix B, “ etc.</w:t>
       </w:r>
     </w:p>
@@ -1363,7 +1578,7 @@
         </w:rPr>
         <w:t xml:space="preserve">IEEE Computer Society Transactions accepts supplemental materials for review with regular paper submissions. These materials may be published on our Digital Library with the electronic version of the paper and are available for free to Digital Library visitors. Please see our guidelines below for file specifications and information. Any submitted materials that do not follow these specifications will not be accepted. All materials must follow US copyright guidelines and may not include material previously copyrighted by another author, organization or company. More information can be found at </w:t>
       </w:r>
-      <w:hyperlink r:id="rId19" w:anchor="supplemental" w:history="1">
+      <w:hyperlink r:id="rId17" w:anchor="supplemental" w:history="1">
         <w:r>
           <w:rPr>
             <w:rStyle w:val="Hyperlink"/>
@@ -1408,13 +1623,7 @@
         <w:rPr>
           <w:color w:val="000000"/>
         </w:rPr>
-        <w:t xml:space="preserve">The preferred spelling of the word “acknowledgment” in American English is without an “e” after the “g.” Use the singular heading even if you have many acknowledgments. Avoid expressions such as “One of us (S.B.A.) would like to thank ... .” Instead, write “F. A. Author thanks ... .” Sponsor and financial support acknowledgments are included in the acknowledgment section. For example: This work was supported in part by the US Department of Commerce under Grant BS123456 (sponsor and </w:t>
-      </w:r>
-      <w:r>
-        <w:rPr>
-          <w:color w:val="000000"/>
-        </w:rPr>
-        <w:t>financial support acknowledgment goes here). Researchers that contributed information or assistance to the article should also be acknowledged in this section.</w:t>
+        <w:t>The preferred spelling of the word “acknowledgment” in American English is without an “e” after the “g.” Use the singular heading even if you have many acknowledgments. Avoid expressions such as “One of us (S.B.A.) would like to thank ... .” Instead, write “F. A. Author thanks ... .” Sponsor and financial support acknowledgments are included in the acknowledgment section. For example: This work was supported in part by the US Department of Commerce under Grant BS123456 (sponsor and financial support acknowledgment goes here). Researchers that contributed information or assistance to the article should also be acknowledged in this section.</w:t>
       </w:r>
       <w:r>
         <w:rPr>
@@ -1463,7 +1672,7 @@
         </w:rPr>
         <w:t xml:space="preserve">Unfortunately, the Computer Society document translator cannot handle automatic endnotes in Word; therefore, type the reference list at the end of the paper using the “References” style. See the IEEE Computer Society’s style for reference formatting at: </w:t>
       </w:r>
-      <w:hyperlink r:id="rId20" w:history="1">
+      <w:hyperlink r:id="rId18" w:history="1">
         <w:r>
           <w:rPr>
             <w:rStyle w:val="Hyperlink"/>
@@ -1537,6 +1746,7 @@
         <w:rPr>
           <w:color w:val="000000"/>
         </w:rPr>
+        <w:lastRenderedPageBreak/>
         <w:t>Conclusion</w:t>
       </w:r>
     </w:p>
@@ -1650,19 +1860,19 @@
           <w:sz w:val="16"/>
           <w:szCs w:val="16"/>
         </w:rPr>
-        <w:t xml:space="preserve">J.S. Bridle, “Probabilistic Interpretation of Feedforward Classification Network Outputs, with Relationships to Statistical Pattern Recognition,” </w:t>
-      </w:r>
-      <w:r>
-        <w:rPr>
-          <w:i/>
-          <w:iCs/>
+        <w:t xml:space="preserve">Andrews, Jeffrey G., Stefano Buzzi, Wan Choi, Stephen V. </w:t>
+      </w:r>
+      <w:proofErr w:type="spellStart"/>
+      <w:r>
+        <w:rPr>
           <w:color w:val="000000"/>
           <w:spacing w:val="-8"/>
           <w:sz w:val="16"/>
           <w:szCs w:val="16"/>
         </w:rPr>
-        <w:t>Neurocomputing—Algorithms, Architectures and Applications,</w:t>
-      </w:r>
+        <w:t>Hanly</w:t>
+      </w:r>
+      <w:proofErr w:type="spellEnd"/>
       <w:r>
         <w:rPr>
           <w:color w:val="000000"/>
@@ -1670,7 +1880,27 @@
           <w:sz w:val="16"/>
           <w:szCs w:val="16"/>
         </w:rPr>
-        <w:t xml:space="preserve"> F. Fogelman-Soulie and J. Herault, eds., NATO ASI Series F68, Berlin: Springer-Verlag, pp. 227-236, 1989. (Book style with paper title and editor)</w:t>
+        <w:t xml:space="preserve">, Angel E. Lozano, Anthony C. K. Soong and </w:t>
+      </w:r>
+      <w:proofErr w:type="spellStart"/>
+      <w:r>
+        <w:rPr>
+          <w:color w:val="000000"/>
+          <w:spacing w:val="-8"/>
+          <w:sz w:val="16"/>
+          <w:szCs w:val="16"/>
+        </w:rPr>
+        <w:t>Jianzhong</w:t>
+      </w:r>
+      <w:proofErr w:type="spellEnd"/>
+      <w:r>
+        <w:rPr>
+          <w:color w:val="000000"/>
+          <w:spacing w:val="-8"/>
+          <w:sz w:val="16"/>
+          <w:szCs w:val="16"/>
+        </w:rPr>
+        <w:t xml:space="preserve"> Zhang. “What Will 5G Be?” IEEE Journal on Selected Areas in Communications 32 (2014): 1065-1082.</w:t>
       </w:r>
     </w:p>
     <w:p>
@@ -1691,25 +1921,193 @@
           <w:sz w:val="16"/>
           <w:szCs w:val="16"/>
         </w:rPr>
-        <w:t xml:space="preserve">W.-K. Chen, </w:t>
-      </w:r>
-      <w:r>
-        <w:rPr>
-          <w:i/>
-          <w:iCs/>
+        <w:t xml:space="preserve">Gubbi, J., </w:t>
+      </w:r>
+      <w:proofErr w:type="spellStart"/>
+      <w:r>
+        <w:rPr>
           <w:color w:val="000000"/>
           <w:sz w:val="16"/>
           <w:szCs w:val="16"/>
         </w:rPr>
-        <w:t>Linear Networks and Systems.</w:t>
-      </w:r>
+        <w:t>Buyya</w:t>
+      </w:r>
+      <w:proofErr w:type="spellEnd"/>
       <w:r>
         <w:rPr>
           <w:color w:val="000000"/>
           <w:sz w:val="16"/>
           <w:szCs w:val="16"/>
         </w:rPr>
-        <w:t xml:space="preserve"> Belmont, Calif.: Wadsworth, pp. 123-135, 1993. (Book style)</w:t>
+        <w:t xml:space="preserve">, R., </w:t>
+      </w:r>
+      <w:proofErr w:type="spellStart"/>
+      <w:r>
+        <w:rPr>
+          <w:color w:val="000000"/>
+          <w:sz w:val="16"/>
+          <w:szCs w:val="16"/>
+        </w:rPr>
+        <w:t>Marusic</w:t>
+      </w:r>
+      <w:proofErr w:type="spellEnd"/>
+      <w:r>
+        <w:rPr>
+          <w:color w:val="000000"/>
+          <w:sz w:val="16"/>
+          <w:szCs w:val="16"/>
+        </w:rPr>
+        <w:t xml:space="preserve">, S., &amp; </w:t>
+      </w:r>
+      <w:proofErr w:type="spellStart"/>
+      <w:r>
+        <w:rPr>
+          <w:color w:val="000000"/>
+          <w:sz w:val="16"/>
+          <w:szCs w:val="16"/>
+        </w:rPr>
+        <w:t>Palaniswami</w:t>
+      </w:r>
+      <w:proofErr w:type="spellEnd"/>
+      <w:r>
+        <w:rPr>
+          <w:color w:val="000000"/>
+          <w:sz w:val="16"/>
+          <w:szCs w:val="16"/>
+        </w:rPr>
+        <w:t>, M. (2013). Internet of Things (IoT): A vision, architectural elements, and future directions. Future Generation Comp. Syst., 29, 1645-1660.</w:t>
+      </w:r>
+    </w:p>
+    <w:p>
+      <w:pPr>
+        <w:numPr>
+          <w:ilvl w:val="0"/>
+          <w:numId w:val="22"/>
+        </w:numPr>
+        <w:rPr>
+          <w:color w:val="000000"/>
+          <w:sz w:val="16"/>
+          <w:szCs w:val="16"/>
+        </w:rPr>
+      </w:pPr>
+      <w:proofErr w:type="spellStart"/>
+      <w:r>
+        <w:rPr>
+          <w:color w:val="000000"/>
+          <w:sz w:val="16"/>
+          <w:szCs w:val="16"/>
+        </w:rPr>
+        <w:t>P</w:t>
+      </w:r>
+      <w:r>
+        <w:rPr>
+          <w:color w:val="000000"/>
+          <w:sz w:val="16"/>
+          <w:szCs w:val="16"/>
+        </w:rPr>
+        <w:t>eramandai</w:t>
+      </w:r>
+      <w:proofErr w:type="spellEnd"/>
+      <w:r>
+        <w:rPr>
+          <w:color w:val="000000"/>
+          <w:sz w:val="16"/>
+          <w:szCs w:val="16"/>
+        </w:rPr>
+        <w:t xml:space="preserve"> </w:t>
+      </w:r>
+      <w:proofErr w:type="spellStart"/>
+      <w:r>
+        <w:rPr>
+          <w:color w:val="000000"/>
+          <w:sz w:val="16"/>
+          <w:szCs w:val="16"/>
+        </w:rPr>
+        <w:t>Govindasamy</w:t>
+      </w:r>
+      <w:proofErr w:type="spellEnd"/>
+      <w:r>
+        <w:rPr>
+          <w:color w:val="000000"/>
+          <w:sz w:val="16"/>
+          <w:szCs w:val="16"/>
+        </w:rPr>
+        <w:t xml:space="preserve">, </w:t>
+      </w:r>
+      <w:proofErr w:type="spellStart"/>
+      <w:r>
+        <w:rPr>
+          <w:color w:val="000000"/>
+          <w:sz w:val="16"/>
+          <w:szCs w:val="16"/>
+        </w:rPr>
+        <w:t>Kuppusamy</w:t>
+      </w:r>
+      <w:proofErr w:type="spellEnd"/>
+      <w:r>
+        <w:rPr>
+          <w:color w:val="000000"/>
+          <w:sz w:val="16"/>
+          <w:szCs w:val="16"/>
+        </w:rPr>
+        <w:t>. (2015). A Comparative Study on 4G and 5G Technology for Wireless Applications. IOSR Journal of Electronics and Communication Engineering (IOSR-JECE).</w:t>
+      </w:r>
+    </w:p>
+    <w:p>
+      <w:pPr>
+        <w:numPr>
+          <w:ilvl w:val="0"/>
+          <w:numId w:val="22"/>
+        </w:numPr>
+        <w:rPr>
+          <w:color w:val="000000"/>
+          <w:sz w:val="16"/>
+          <w:szCs w:val="16"/>
+        </w:rPr>
+      </w:pPr>
+      <w:r>
+        <w:rPr>
+          <w:color w:val="000000"/>
+          <w:sz w:val="16"/>
+          <w:szCs w:val="16"/>
+        </w:rPr>
+        <w:t xml:space="preserve">Cisco Visual Networking Index: Global Mobile Data Traffic Forecast Update, 2016–2021 White Paper. March 28, 2017.  </w:t>
+      </w:r>
+      <w:proofErr w:type="spellStart"/>
+      <w:r>
+        <w:rPr>
+          <w:color w:val="000000"/>
+          <w:sz w:val="16"/>
+          <w:szCs w:val="16"/>
+        </w:rPr>
+        <w:t>Retrived</w:t>
+      </w:r>
+      <w:proofErr w:type="spellEnd"/>
+      <w:r>
+        <w:rPr>
+          <w:color w:val="000000"/>
+          <w:sz w:val="16"/>
+          <w:szCs w:val="16"/>
+        </w:rPr>
+        <w:t xml:space="preserve"> </w:t>
+      </w:r>
+      <w:proofErr w:type="gramStart"/>
+      <w:r>
+        <w:rPr>
+          <w:color w:val="000000"/>
+          <w:sz w:val="16"/>
+          <w:szCs w:val="16"/>
+        </w:rPr>
+        <w:t>From :</w:t>
+      </w:r>
+      <w:proofErr w:type="gramEnd"/>
+      <w:r>
+        <w:rPr>
+          <w:color w:val="000000"/>
+          <w:sz w:val="16"/>
+          <w:szCs w:val="16"/>
+        </w:rPr>
+        <w:t xml:space="preserve"> https://www.cisco.com/c/en/us/solutions/collateral/service-provider/visual-networking-index-vni/mobile-white-paper-c11-520862.html</w:t>
       </w:r>
     </w:p>
     <w:p>
@@ -1720,8 +2118,6 @@
           <w:color w:val="000000"/>
         </w:rPr>
       </w:pPr>
-      <w:bookmarkStart w:id="0" w:name="_GoBack"/>
-      <w:bookmarkEnd w:id="0"/>
     </w:p>
     <w:p>
       <w:pPr>
@@ -2007,103 +2403,6 @@
     </w:p>
     <w:p>
       <w:pPr>
-        <w:pStyle w:val="FigureCaption0"/>
-        <w:rPr>
-          <w:rFonts w:ascii="Helvetica" w:hAnsi="Helvetica"/>
-          <w:b/>
-          <w:bCs/>
-          <w:color w:val="000000"/>
-        </w:rPr>
-      </w:pPr>
-    </w:p>
-    <w:p>
-      <w:pPr>
-        <w:pStyle w:val="FigureCaption0"/>
-        <w:rPr>
-          <w:rFonts w:ascii="Helvetica" w:hAnsi="Helvetica"/>
-          <w:color w:val="000000"/>
-        </w:rPr>
-      </w:pPr>
-      <w:r>
-        <w:rPr>
-          <w:rFonts w:ascii="Helvetica" w:hAnsi="Helvetica"/>
-          <w:b/>
-          <w:bCs/>
-          <w:color w:val="000000"/>
-        </w:rPr>
-        <w:t xml:space="preserve">First A. Author </w:t>
-      </w:r>
-      <w:r>
-        <w:rPr>
-          <w:rFonts w:ascii="Helvetica" w:hAnsi="Helvetica"/>
-          <w:bCs/>
-          <w:color w:val="000000"/>
-        </w:rPr>
-        <w:t>All</w:t>
-      </w:r>
-      <w:r>
-        <w:rPr>
-          <w:rFonts w:ascii="Helvetica" w:hAnsi="Helvetica"/>
-          <w:b/>
-          <w:bCs/>
-          <w:color w:val="000000"/>
-        </w:rPr>
-        <w:t xml:space="preserve"> </w:t>
-      </w:r>
-      <w:r>
-        <w:rPr>
-          <w:rFonts w:ascii="Helvetica" w:hAnsi="Helvetica"/>
-          <w:color w:val="000000"/>
-        </w:rPr>
-        <w:t>b</w:t>
-      </w:r>
-      <w:r>
-        <w:rPr>
-          <w:rFonts w:ascii="Helvetica" w:hAnsi="Helvetica"/>
-          <w:color w:val="000000"/>
-        </w:rPr>
-        <w:t>iographies should be limited to one paragraph consisting of the following: sequentially ordered list of degrees, including years achieved; sequentially ordered places of employ concluding with current employment; association with any official journals or conferences; major professional and/or academic achievements, i.e., best paper awards, research grants, etc.; any publication information (number of papers and titles of books published); current research interests; association with any professional associations.</w:t>
-      </w:r>
-      <w:r>
-        <w:rPr>
-          <w:rFonts w:ascii="Helvetica" w:hAnsi="Helvetica"/>
-          <w:color w:val="000000"/>
-        </w:rPr>
-        <w:t xml:space="preserve"> </w:t>
-      </w:r>
-      <w:r>
-        <w:rPr>
-          <w:rFonts w:ascii="Helvetica" w:hAnsi="Helvetica"/>
-          <w:color w:val="000000"/>
-        </w:rPr>
-        <w:t xml:space="preserve">Author membership information, e.g., is a member of the IEEE and the IEEE Computer Society, </w:t>
-      </w:r>
-      <w:r>
-        <w:rPr>
-          <w:rFonts w:ascii="Helvetica" w:hAnsi="Helvetica"/>
-          <w:color w:val="000000"/>
-        </w:rPr>
-        <w:t xml:space="preserve">if applicable, </w:t>
-      </w:r>
-      <w:r>
-        <w:rPr>
-          <w:rFonts w:ascii="Helvetica" w:hAnsi="Helvetica"/>
-          <w:color w:val="000000"/>
-        </w:rPr>
-        <w:t>is noted at the end of the biography.</w:t>
-      </w:r>
-    </w:p>
-    <w:p>
-      <w:pPr>
-        <w:pStyle w:val="PARAGRAPH"/>
-        <w:ind w:firstLine="0"/>
-        <w:rPr>
-          <w:color w:val="000000"/>
-        </w:rPr>
-      </w:pPr>
-    </w:p>
-    <w:p>
-      <w:pPr>
         <w:pStyle w:val="VITA"/>
         <w:rPr>
           <w:color w:val="000000"/>
@@ -2111,72 +2410,10 @@
           <w:szCs w:val="16"/>
         </w:rPr>
       </w:pPr>
-      <w:r>
-        <w:rPr>
-          <w:b/>
-          <w:bCs/>
-          <w:color w:val="000000"/>
-        </w:rPr>
-        <w:t>Second B. Author Jr.</w:t>
-      </w:r>
-      <w:r>
-        <w:rPr>
-          <w:color w:val="000000"/>
-        </w:rPr>
-        <w:t xml:space="preserve"> </w:t>
-      </w:r>
-      <w:r>
-        <w:rPr>
-          <w:color w:val="000000"/>
-          <w:kern w:val="0"/>
-          <w:szCs w:val="16"/>
-        </w:rPr>
-        <w:t>biography appears here.</w:t>
-      </w:r>
-    </w:p>
-    <w:p>
-      <w:pPr>
-        <w:pStyle w:val="References"/>
-        <w:rPr>
-          <w:color w:val="000000"/>
-        </w:rPr>
-      </w:pPr>
-    </w:p>
-    <w:p>
-      <w:pPr>
-        <w:pStyle w:val="VITA"/>
-        <w:rPr>
-          <w:color w:val="000000"/>
-          <w:kern w:val="0"/>
-          <w:szCs w:val="16"/>
-        </w:rPr>
-      </w:pPr>
-      <w:r>
-        <w:rPr>
-          <w:b/>
-          <w:bCs/>
-          <w:color w:val="000000"/>
-        </w:rPr>
-        <w:t>Third C. Author</w:t>
-      </w:r>
-      <w:r>
-        <w:rPr>
-          <w:color w:val="000000"/>
-        </w:rPr>
-        <w:t xml:space="preserve"> </w:t>
-      </w:r>
-      <w:r>
-        <w:rPr>
-          <w:color w:val="000000"/>
-          <w:kern w:val="0"/>
-          <w:szCs w:val="16"/>
-        </w:rPr>
-        <w:t>biography appears here.</w:t>
-      </w:r>
     </w:p>
     <w:sectPr>
-      <w:headerReference w:type="even" r:id="rId21"/>
-      <w:headerReference w:type="default" r:id="rId22"/>
+      <w:headerReference w:type="even" r:id="rId19"/>
+      <w:headerReference w:type="default" r:id="rId20"/>
       <w:type w:val="continuous"/>
       <w:pgSz w:w="11340" w:h="15480" w:code="1"/>
       <w:pgMar w:top="1195" w:right="605" w:bottom="360" w:left="720" w:header="605" w:footer="72" w:gutter="0"/>
@@ -6827,7 +7064,7 @@
 </file>
 
 <file path=customXml/itemProps1.xml><?xml version="1.0" encoding="utf-8"?>
-<ds:datastoreItem xmlns:ds="http://schemas.openxmlformats.org/officeDocument/2006/customXml" ds:itemID="{B1B5B847-6B37-48E9-92EB-CBF5B5803B59}">
+<ds:datastoreItem xmlns:ds="http://schemas.openxmlformats.org/officeDocument/2006/customXml" ds:itemID="{7BC84191-5CB7-479F-8D96-F6D6B3DA76C6}">
   <ds:schemaRefs>
     <ds:schemaRef ds:uri="http://schemas.openxmlformats.org/officeDocument/2006/bibliography"/>
   </ds:schemaRefs>

</xml_diff>